<commit_message>
Respect image placeholder alignment
</commit_message>
<xml_diff>
--- a/templates/01 VZOR Užší řízení/3. Vysvětlení ZD/Vysvetleni ZD 1.docx
+++ b/templates/01 VZOR Užší řízení/3. Vysvětlení ZD/Vysvetleni ZD 1.docx
@@ -248,7 +248,8 @@
     <w:p>
       <w:pPr>
         <w:sectPr>
-          <w:footerReference w:type="default" r:id="rId11"/>
+          <w:headerReference w:type="default" r:id="rId11"/>
+          <w:footerReference w:type="default" r:id="rId12"/>
           <w:pgSz w:w="11906" w:h="16838"/>
           <w:pgMar w:top="1417" w:right="1417" w:bottom="1417" w:left="1417" w:header="708" w:footer="708" w:gutter="0"/>
           <w:cols w:space="708"/>
@@ -257,6 +258,9 @@
       </w:pPr>
     </w:p>
     <w:p>
+      <w:pPr>
+        <w:jc w:val="center"/>
+      </w:pPr>
       <w:r>
         <w:t>{{</w:t>
       </w:r>
@@ -266,7 +270,7 @@
       </w:r>
       <w:proofErr w:type="gramEnd"/>
       <w:r>
-        <w:t>_ONE|width:</w:t>
+        <w:t>_TWO|width:</w:t>
       </w:r>
       <w:r>
         <w:t>3</w:t>
@@ -286,35 +290,12 @@
     </w:p>
     <w:p>
       <w:pPr>
-        <w:jc w:val="right"/>
-      </w:pPr>
-      <w:r>
-        <w:t>{{image:LOGO_TWO|width:</w:t>
-      </w:r>
-      <w:r>
-        <w:t>3</w:t>
-      </w:r>
-      <w:r>
-        <w:t>00|height:</w:t>
-      </w:r>
-      <w:r>
-        <w:t>2</w:t>
-      </w:r>
-      <w:r>
-        <w:t>0</w:t>
-      </w:r>
-      <w:r>
-        <w:t>0}}</w:t>
-      </w:r>
-    </w:p>
-    <w:p>
-      <w:pPr>
         <w:jc w:val="center"/>
         <w:sectPr>
           <w:type w:val="continuous"/>
           <w:pgSz w:w="11906" w:h="16838"/>
           <w:pgMar w:top="1417" w:right="1417" w:bottom="1417" w:left="1417" w:header="708" w:footer="708" w:gutter="0"/>
-          <w:cols w:num="2" w:space="708"/>
+          <w:cols w:space="708"/>
           <w:docGrid w:linePitch="360"/>
         </w:sectPr>
       </w:pPr>
@@ -623,6 +604,32 @@
 </w:footnotes>
 </file>
 
+<file path=word/header1.xml><?xml version="1.0" encoding="utf-8"?>
+<w:hdr xmlns:wpc="http://schemas.microsoft.com/office/word/2010/wordprocessingCanvas" xmlns:cx="http://schemas.microsoft.com/office/drawing/2014/chartex" xmlns:cx1="http://schemas.microsoft.com/office/drawing/2015/9/8/chartex" xmlns:cx2="http://schemas.microsoft.com/office/drawing/2015/10/21/chartex" xmlns:cx3="http://schemas.microsoft.com/office/drawing/2016/5/9/chartex" xmlns:cx4="http://schemas.microsoft.com/office/drawing/2016/5/10/chartex" xmlns:cx5="http://schemas.microsoft.com/office/drawing/2016/5/11/chartex" xmlns:cx6="http://schemas.microsoft.com/office/drawing/2016/5/12/chartex" xmlns:cx7="http://schemas.microsoft.com/office/drawing/2016/5/13/chartex" xmlns:cx8="http://schemas.microsoft.com/office/drawing/2016/5/14/chartex" xmlns:mc="http://schemas.openxmlformats.org/markup-compatibility/2006" xmlns:aink="http://schemas.microsoft.com/office/drawing/2016/ink" xmlns:am3d="http://schemas.microsoft.com/office/drawing/2017/model3d" xmlns:o="urn:schemas-microsoft-com:office:office" xmlns:oel="http://schemas.microsoft.com/office/2019/extlst" xmlns:r="http://schemas.openxmlformats.org/officeDocument/2006/relationships" xmlns:m="http://schemas.openxmlformats.org/officeDocument/2006/math" xmlns:v="urn:schemas-microsoft-com:vml" xmlns:wp14="http://schemas.microsoft.com/office/word/2010/wordprocessingDrawing" xmlns:wp="http://schemas.openxmlformats.org/drawingml/2006/wordprocessingDrawing" xmlns:w10="urn:schemas-microsoft-com:office:word" xmlns:w="http://schemas.openxmlformats.org/wordprocessingml/2006/main" xmlns:w14="http://schemas.microsoft.com/office/word/2010/wordml" xmlns:w15="http://schemas.microsoft.com/office/word/2012/wordml" xmlns:w16cex="http://schemas.microsoft.com/office/word/2018/wordml/cex" xmlns:w16cid="http://schemas.microsoft.com/office/word/2016/wordml/cid" xmlns:w16="http://schemas.microsoft.com/office/word/2018/wordml" xmlns:w16du="http://schemas.microsoft.com/office/word/2023/wordml/word16du" xmlns:w16sdtdh="http://schemas.microsoft.com/office/word/2020/wordml/sdtdatahash" xmlns:w16sdtfl="http://schemas.microsoft.com/office/word/2024/wordml/sdtformatlock" xmlns:w16se="http://schemas.microsoft.com/office/word/2015/wordml/symex" xmlns:wpg="http://schemas.microsoft.com/office/word/2010/wordprocessingGroup" xmlns:wpi="http://schemas.microsoft.com/office/word/2010/wordprocessingInk" xmlns:wne="http://schemas.microsoft.com/office/word/2006/wordml" xmlns:wps="http://schemas.microsoft.com/office/word/2010/wordprocessingShape" mc:Ignorable="w14 w15 w16se w16cid w16 w16cex w16sdtdh w16sdtfl w16du wp14">
+  <w:p>
+    <w:pPr>
+      <w:jc w:val="center"/>
+    </w:pPr>
+    <w:r>
+      <w:t>{{</w:t>
+    </w:r>
+    <w:proofErr w:type="gramStart"/>
+    <w:r>
+      <w:t>image:LOGO</w:t>
+    </w:r>
+    <w:proofErr w:type="gramEnd"/>
+    <w:r>
+      <w:t>_ONE|width:300|height:200}}</w:t>
+    </w:r>
+  </w:p>
+  <w:p>
+    <w:pPr>
+      <w:pStyle w:val="Header"/>
+    </w:pPr>
+  </w:p>
+</w:hdr>
+</file>
+
 <file path=word/numbering.xml><?xml version="1.0" encoding="utf-8"?>
 <w:numbering xmlns:wpc="http://schemas.microsoft.com/office/word/2010/wordprocessingCanvas" xmlns:cx="http://schemas.microsoft.com/office/drawing/2014/chartex" xmlns:cx1="http://schemas.microsoft.com/office/drawing/2015/9/8/chartex" xmlns:cx2="http://schemas.microsoft.com/office/drawing/2015/10/21/chartex" xmlns:cx3="http://schemas.microsoft.com/office/drawing/2016/5/9/chartex" xmlns:cx4="http://schemas.microsoft.com/office/drawing/2016/5/10/chartex" xmlns:cx5="http://schemas.microsoft.com/office/drawing/2016/5/11/chartex" xmlns:cx6="http://schemas.microsoft.com/office/drawing/2016/5/12/chartex" xmlns:cx7="http://schemas.microsoft.com/office/drawing/2016/5/13/chartex" xmlns:cx8="http://schemas.microsoft.com/office/drawing/2016/5/14/chartex" xmlns:mc="http://schemas.openxmlformats.org/markup-compatibility/2006" xmlns:aink="http://schemas.microsoft.com/office/drawing/2016/ink" xmlns:am3d="http://schemas.microsoft.com/office/drawing/2017/model3d" xmlns:o="urn:schemas-microsoft-com:office:office" xmlns:oel="http://schemas.microsoft.com/office/2019/extlst" xmlns:r="http://schemas.openxmlformats.org/officeDocument/2006/relationships" xmlns:m="http://schemas.openxmlformats.org/officeDocument/2006/math" xmlns:v="urn:schemas-microsoft-com:vml" xmlns:wp14="http://schemas.microsoft.com/office/word/2010/wordprocessingDrawing" xmlns:wp="http://schemas.openxmlformats.org/drawingml/2006/wordprocessingDrawing" xmlns:w10="urn:schemas-microsoft-com:office:word" xmlns:w="http://schemas.openxmlformats.org/wordprocessingml/2006/main" xmlns:w14="http://schemas.microsoft.com/office/word/2010/wordml" xmlns:w15="http://schemas.microsoft.com/office/word/2012/wordml" xmlns:w16cex="http://schemas.microsoft.com/office/word/2018/wordml/cex" xmlns:w16cid="http://schemas.microsoft.com/office/word/2016/wordml/cid" xmlns:w16="http://schemas.microsoft.com/office/word/2018/wordml" xmlns:w16du="http://schemas.microsoft.com/office/word/2023/wordml/word16du" xmlns:w16sdtdh="http://schemas.microsoft.com/office/word/2020/wordml/sdtdatahash" xmlns:w16sdtfl="http://schemas.microsoft.com/office/word/2024/wordml/sdtformatlock" xmlns:w16se="http://schemas.microsoft.com/office/word/2015/wordml/symex" xmlns:wpg="http://schemas.microsoft.com/office/word/2010/wordprocessingGroup" xmlns:wpi="http://schemas.microsoft.com/office/word/2010/wordprocessingInk" xmlns:wne="http://schemas.microsoft.com/office/word/2006/wordml" xmlns:wps="http://schemas.microsoft.com/office/word/2010/wordprocessingShape" mc:Ignorable="w14 w15 w16se w16cid w16 w16cex w16sdtdh w16sdtfl w16du wp14">
   <w:abstractNum w:abstractNumId="0" w15:restartNumberingAfterBreak="0">
@@ -2020,7 +2027,7 @@
     <w:lsdException w:name="Normal Indent" w:semiHidden="1" w:unhideWhenUsed="1"/>
     <w:lsdException w:name="footnote text" w:semiHidden="1" w:unhideWhenUsed="1"/>
     <w:lsdException w:name="annotation text" w:semiHidden="1" w:unhideWhenUsed="1"/>
-    <w:lsdException w:name="header" w:semiHidden="1" w:uiPriority="0" w:unhideWhenUsed="1"/>
+    <w:lsdException w:name="header" w:semiHidden="1" w:unhideWhenUsed="1"/>
     <w:lsdException w:name="footer" w:semiHidden="1" w:unhideWhenUsed="1"/>
     <w:lsdException w:name="index heading" w:semiHidden="1" w:unhideWhenUsed="1"/>
     <w:lsdException w:name="caption" w:semiHidden="1" w:uiPriority="35" w:unhideWhenUsed="1" w:qFormat="1"/>
@@ -2408,6 +2415,7 @@
     <w:name w:val="header"/>
     <w:basedOn w:val="Normal"/>
     <w:link w:val="HeaderChar"/>
+    <w:uiPriority w:val="99"/>
     <w:unhideWhenUsed/>
     <w:rsid w:val="00556467"/>
     <w:pPr>
@@ -2930,14 +2938,7 @@
 </file>
 
 <file path=customXml/item1.xml><?xml version="1.0" encoding="utf-8"?>
-<p:properties xmlns:p="http://schemas.microsoft.com/office/2006/metadata/properties" xmlns:xsi="http://www.w3.org/2001/XMLSchema-instance" xmlns:pc="http://schemas.microsoft.com/office/infopath/2007/PartnerControls">
-  <documentManagement>
-    <TaxCatchAll xmlns="9a61d8df-3f63-45b1-8d77-c9158ac84b49" xsi:nil="true"/>
-    <lcf76f155ced4ddcb4097134ff3c332f xmlns="cb8518e5-3586-4e28-a4b0-42c89f704688">
-      <Terms xmlns="http://schemas.microsoft.com/office/infopath/2007/PartnerControls"/>
-    </lcf76f155ced4ddcb4097134ff3c332f>
-  </documentManagement>
-</p:properties>
+<b:Sources xmlns:b="http://schemas.openxmlformats.org/officeDocument/2006/bibliography" xmlns="http://schemas.openxmlformats.org/officeDocument/2006/bibliography" SelectedStyle="\APASixthEditionOfficeOnline.xsl" StyleName="APA" Version="6"/>
 </file>
 
 <file path=customXml/item2.xml><?xml version="1.0" encoding="utf-8"?>
@@ -2950,7 +2951,14 @@
 </file>
 
 <file path=customXml/item3.xml><?xml version="1.0" encoding="utf-8"?>
-<b:Sources xmlns:b="http://schemas.openxmlformats.org/officeDocument/2006/bibliography" xmlns="http://schemas.openxmlformats.org/officeDocument/2006/bibliography" SelectedStyle="\APASixthEditionOfficeOnline.xsl" StyleName="APA" Version="6"/>
+<p:properties xmlns:p="http://schemas.microsoft.com/office/2006/metadata/properties" xmlns:xsi="http://www.w3.org/2001/XMLSchema-instance" xmlns:pc="http://schemas.microsoft.com/office/infopath/2007/PartnerControls">
+  <documentManagement>
+    <TaxCatchAll xmlns="9a61d8df-3f63-45b1-8d77-c9158ac84b49" xsi:nil="true"/>
+    <lcf76f155ced4ddcb4097134ff3c332f xmlns="cb8518e5-3586-4e28-a4b0-42c89f704688">
+      <Terms xmlns="http://schemas.microsoft.com/office/infopath/2007/PartnerControls"/>
+    </lcf76f155ced4ddcb4097134ff3c332f>
+  </documentManagement>
+</p:properties>
 </file>
 
 <file path=customXml/item4.xml><?xml version="1.0" encoding="utf-8"?>
@@ -3161,12 +3169,9 @@
 </file>
 
 <file path=customXml/itemProps1.xml><?xml version="1.0" encoding="utf-8"?>
-<ds:datastoreItem xmlns:ds="http://schemas.openxmlformats.org/officeDocument/2006/customXml" ds:itemID="{AD8D96A2-48E6-4159-A928-FA87E7D90C69}">
+<ds:datastoreItem xmlns:ds="http://schemas.openxmlformats.org/officeDocument/2006/customXml" ds:itemID="{AD4BF005-42F6-472E-96E9-F8E2F1444680}">
   <ds:schemaRefs>
-    <ds:schemaRef ds:uri="http://schemas.microsoft.com/office/2006/metadata/properties"/>
-    <ds:schemaRef ds:uri="http://schemas.microsoft.com/office/infopath/2007/PartnerControls"/>
-    <ds:schemaRef ds:uri="9a61d8df-3f63-45b1-8d77-c9158ac84b49"/>
-    <ds:schemaRef ds:uri="cb8518e5-3586-4e28-a4b0-42c89f704688"/>
+    <ds:schemaRef ds:uri="http://schemas.openxmlformats.org/officeDocument/2006/bibliography"/>
   </ds:schemaRefs>
 </ds:datastoreItem>
 </file>
@@ -3180,9 +3185,12 @@
 </file>
 
 <file path=customXml/itemProps3.xml><?xml version="1.0" encoding="utf-8"?>
-<ds:datastoreItem xmlns:ds="http://schemas.openxmlformats.org/officeDocument/2006/customXml" ds:itemID="{AD4BF005-42F6-472E-96E9-F8E2F1444680}">
+<ds:datastoreItem xmlns:ds="http://schemas.openxmlformats.org/officeDocument/2006/customXml" ds:itemID="{AD8D96A2-48E6-4159-A928-FA87E7D90C69}">
   <ds:schemaRefs>
-    <ds:schemaRef ds:uri="http://schemas.openxmlformats.org/officeDocument/2006/bibliography"/>
+    <ds:schemaRef ds:uri="http://schemas.microsoft.com/office/2006/metadata/properties"/>
+    <ds:schemaRef ds:uri="http://schemas.microsoft.com/office/infopath/2007/PartnerControls"/>
+    <ds:schemaRef ds:uri="9a61d8df-3f63-45b1-8d77-c9158ac84b49"/>
+    <ds:schemaRef ds:uri="cb8518e5-3586-4e28-a4b0-42c89f704688"/>
   </ds:schemaRefs>
 </ds:datastoreItem>
 </file>

</xml_diff>